<commit_message>
First complete draft of requirements analysis - henry
Needs heavy word count reduction however contains a lot of valid requirements along with a use case story.
</commit_message>
<xml_diff>
--- a/Henry/Assessment 3 - Doughnut Order System (Henry).docx
+++ b/Henry/Assessment 3 - Doughnut Order System (Henry).docx
@@ -102,12 +102,15 @@
       <w:pPr>
         <w:pStyle w:val="ListParagraph"/>
         <w:numPr>
-          <w:ilvl w:val="0"/>
+          <w:ilvl w:val="1"/>
           <w:numId w:val="3"/>
         </w:numPr>
       </w:pPr>
       <w:r>
-        <w:t>Chef</w:t>
+        <w:t xml:space="preserve">They will be who is using the customer site which </w:t>
+      </w:r>
+      <w:r>
+        <w:t>allows them to place orders and view previous orders.</w:t>
       </w:r>
     </w:p>
     <w:p>
@@ -119,20 +122,51 @@
         </w:numPr>
       </w:pPr>
       <w:r>
+        <w:t>Chef</w:t>
+      </w:r>
+    </w:p>
+    <w:p>
+      <w:pPr>
+        <w:pStyle w:val="ListParagraph"/>
+        <w:numPr>
+          <w:ilvl w:val="1"/>
+          <w:numId w:val="3"/>
+        </w:numPr>
+      </w:pPr>
+      <w:r>
+        <w:t>Will use the staff site to view the current orders to allow them to be prepared for collection or delivery</w:t>
+      </w:r>
+    </w:p>
+    <w:p>
+      <w:pPr>
+        <w:pStyle w:val="ListParagraph"/>
+        <w:numPr>
+          <w:ilvl w:val="0"/>
+          <w:numId w:val="3"/>
+        </w:numPr>
+      </w:pPr>
+      <w:r>
         <w:t>Driver/Checkout staff</w:t>
       </w:r>
     </w:p>
     <w:p>
       <w:pPr>
+        <w:pStyle w:val="ListParagraph"/>
+        <w:numPr>
+          <w:ilvl w:val="1"/>
+          <w:numId w:val="3"/>
+        </w:numPr>
+      </w:pPr>
+      <w:r>
+        <w:t>Will use the staff site to verify identity of customer and mark orders as completed.</w:t>
+      </w:r>
+    </w:p>
+    <w:p>
+      <w:pPr>
         <w:pStyle w:val="Heading3"/>
       </w:pPr>
       <w:r>
-        <w:t>User Requirements</w:t>
-      </w:r>
-    </w:p>
-    <w:p>
-      <w:r>
-        <w:t>This is the interaction each of the stakeholders could have with the system:</w:t>
+        <w:t>Non-Functional Requirements</w:t>
       </w:r>
     </w:p>
     <w:p>
@@ -144,7 +178,7 @@
         </w:numPr>
       </w:pPr>
       <w:r>
-        <w:t>Customer interaction</w:t>
+        <w:t>Product</w:t>
       </w:r>
     </w:p>
     <w:p>
@@ -154,9 +188,72 @@
           <w:ilvl w:val="1"/>
           <w:numId w:val="1"/>
         </w:numPr>
-      </w:pPr>
-      <w:r>
-        <w:t>Login</w:t>
+        <w:rPr>
+          <w:rFonts w:eastAsia="Times New Roman" w:cstheme="minorHAnsi"/>
+          <w:color w:val="000000"/>
+          <w:lang w:eastAsia="en-GB"/>
+        </w:rPr>
+      </w:pPr>
+      <w:r>
+        <w:t>Website needs to be fast</w:t>
+      </w:r>
+      <w:r>
+        <w:t xml:space="preserve"> because </w:t>
+      </w:r>
+      <w:r>
+        <w:rPr>
+          <w:rStyle w:val="QuoteChar"/>
+        </w:rPr>
+        <w:t>“</w:t>
+      </w:r>
+      <w:r>
+        <w:rPr>
+          <w:rStyle w:val="QuoteChar"/>
+          <w:lang w:eastAsia="en-GB"/>
+        </w:rPr>
+        <w:t>A website user’s attention span lies somewhere around eight seconds</w:t>
+      </w:r>
+      <w:r>
+        <w:rPr>
+          <w:rStyle w:val="QuoteChar"/>
+        </w:rPr>
+        <w:t>”</w:t>
+      </w:r>
+      <w:r>
+        <w:rPr>
+          <w:rFonts w:eastAsia="Times New Roman" w:cstheme="minorHAnsi"/>
+          <w:color w:val="000000"/>
+          <w:lang w:eastAsia="en-GB"/>
+        </w:rPr>
+        <w:t> </w:t>
+      </w:r>
+      <w:r>
+        <w:rPr>
+          <w:rFonts w:eastAsia="Times New Roman" w:cstheme="minorHAnsi"/>
+          <w:color w:val="000000"/>
+          <w:lang w:eastAsia="en-GB"/>
+        </w:rPr>
+        <w:t>(</w:t>
+      </w:r>
+      <w:r>
+        <w:rPr>
+          <w:rFonts w:eastAsia="Times New Roman" w:cstheme="minorHAnsi"/>
+          <w:color w:val="000000"/>
+          <w:lang w:eastAsia="en-GB"/>
+        </w:rPr>
+        <w:t>K, Howard</w:t>
+      </w:r>
+      <w:r>
+        <w:rPr>
+          <w:rFonts w:cstheme="minorHAnsi"/>
+        </w:rPr>
+        <w:t>)</w:t>
+      </w:r>
+      <w:r>
+        <w:rPr>
+          <w:rFonts w:cstheme="minorHAnsi"/>
+        </w:rPr>
+        <w:t xml:space="preserve"> and after that the potential customer will be likely to stop using the site.</w:t>
       </w:r>
     </w:p>
     <w:p>
@@ -168,31 +265,13 @@
         </w:numPr>
       </w:pPr>
       <w:r>
-        <w:t>Place order</w:t>
-      </w:r>
-    </w:p>
-    <w:p>
-      <w:pPr>
-        <w:pStyle w:val="ListParagraph"/>
-        <w:numPr>
-          <w:ilvl w:val="2"/>
-          <w:numId w:val="1"/>
-        </w:numPr>
-      </w:pPr>
-      <w:r>
-        <w:t>Item selection</w:t>
-      </w:r>
-    </w:p>
-    <w:p>
-      <w:pPr>
-        <w:pStyle w:val="ListParagraph"/>
-        <w:numPr>
-          <w:ilvl w:val="2"/>
-          <w:numId w:val="1"/>
-        </w:numPr>
-      </w:pPr>
-      <w:r>
-        <w:t>payment</w:t>
+        <w:t xml:space="preserve">Easily </w:t>
+      </w:r>
+      <w:r>
+        <w:t>navigable</w:t>
+      </w:r>
+      <w:r>
+        <w:t xml:space="preserve"> both on customer and staff site to encourage the use by potential customers and make the use by staff more efficient.</w:t>
       </w:r>
     </w:p>
     <w:p>
@@ -204,7 +283,58 @@
         </w:numPr>
       </w:pPr>
       <w:r>
-        <w:t>View orders</w:t>
+        <w:t>Website needs to be functional on both desktop and mobile views</w:t>
+      </w:r>
+      <w:r>
+        <w:t xml:space="preserve"> </w:t>
+      </w:r>
+      <w:r>
+        <w:t xml:space="preserve">because </w:t>
+      </w:r>
+      <w:r>
+        <w:rPr>
+          <w:rStyle w:val="QuoteChar"/>
+        </w:rPr>
+        <w:t>“when a website is not optimised for mobile viewing</w:t>
+      </w:r>
+      <w:r>
+        <w:rPr>
+          <w:rStyle w:val="QuoteChar"/>
+        </w:rPr>
+        <w:t xml:space="preserve">… they (the users) will </w:t>
+      </w:r>
+      <w:r>
+        <w:rPr>
+          <w:rStyle w:val="QuoteChar"/>
+        </w:rPr>
+        <w:lastRenderedPageBreak/>
+        <w:t xml:space="preserve">often get frustrated and </w:t>
+      </w:r>
+      <w:r>
+        <w:rPr>
+          <w:rStyle w:val="QuoteChar"/>
+        </w:rPr>
+        <w:t>leave”</w:t>
+      </w:r>
+      <w:r>
+        <w:rPr>
+          <w:rStyle w:val="QuoteChar"/>
+        </w:rPr>
+        <w:t xml:space="preserve"> </w:t>
+      </w:r>
+      <w:r>
+        <w:t xml:space="preserve">(M, </w:t>
+      </w:r>
+      <w:proofErr w:type="spellStart"/>
+      <w:r>
+        <w:t>Tungate</w:t>
+      </w:r>
+      <w:proofErr w:type="spellEnd"/>
+      <w:r>
+        <w:t>)</w:t>
+      </w:r>
+      <w:r>
+        <w:t>. This means no orders will be processed through the system and it will be redundant.</w:t>
       </w:r>
     </w:p>
     <w:p>
@@ -216,7 +346,7 @@
         </w:numPr>
       </w:pPr>
       <w:r>
-        <w:t>Chef interaction</w:t>
+        <w:t>Organisational</w:t>
       </w:r>
     </w:p>
     <w:p>
@@ -228,7 +358,28 @@
         </w:numPr>
       </w:pPr>
       <w:r>
-        <w:t>View Orders</w:t>
+        <w:t xml:space="preserve">Must be </w:t>
+      </w:r>
+      <w:r>
+        <w:t>designed with company Typeface and Colour Scheme</w:t>
+      </w:r>
+      <w:r>
+        <w:t>.</w:t>
+      </w:r>
+      <w:r>
+        <w:t xml:space="preserve"> This will relate their website to their stores and will be increasing their digital presence, with the website serving a dual purpose of advertisement for the store.</w:t>
+      </w:r>
+    </w:p>
+    <w:p>
+      <w:pPr>
+        <w:pStyle w:val="ListParagraph"/>
+        <w:numPr>
+          <w:ilvl w:val="1"/>
+          <w:numId w:val="1"/>
+        </w:numPr>
+      </w:pPr>
+      <w:r>
+        <w:t>It is not law to provide a receipt of purchase however it is company policy that one is offered so there needs to be a system in place that can either print a physical one or generate e-receipts and send them by email.</w:t>
       </w:r>
     </w:p>
     <w:p>
@@ -240,7 +391,7 @@
         </w:numPr>
       </w:pPr>
       <w:r>
-        <w:t>Checkout/Delivery interaction</w:t>
+        <w:t>External</w:t>
       </w:r>
     </w:p>
     <w:p>
@@ -252,19 +403,7 @@
         </w:numPr>
       </w:pPr>
       <w:r>
-        <w:t>View order details</w:t>
-      </w:r>
-    </w:p>
-    <w:p>
-      <w:pPr>
-        <w:pStyle w:val="ListParagraph"/>
-        <w:numPr>
-          <w:ilvl w:val="1"/>
-          <w:numId w:val="1"/>
-        </w:numPr>
-      </w:pPr>
-      <w:r>
-        <w:t>Mark order as completed</w:t>
+        <w:t>GDPR requires information about customers and their payment details to be kept secure and if that is neglected the company is liable. To prevent this, measures need to be put in place to minimise this risk and legally protect them.</w:t>
       </w:r>
     </w:p>
     <w:p>
@@ -272,7 +411,12 @@
         <w:pStyle w:val="Heading3"/>
       </w:pPr>
       <w:r>
-        <w:t>Non-Functional Requirements</w:t>
+        <w:t>Functional Requirements</w:t>
+      </w:r>
+    </w:p>
+    <w:p>
+      <w:r>
+        <w:t>From these user requirements we have determined that the functional requirements of the proposed system are:</w:t>
       </w:r>
     </w:p>
     <w:p>
@@ -284,70 +428,81 @@
         </w:numPr>
       </w:pPr>
       <w:r>
-        <w:t>Product</w:t>
+        <w:t>Customer Site</w:t>
       </w:r>
     </w:p>
     <w:p>
       <w:pPr>
         <w:pStyle w:val="ListParagraph"/>
         <w:numPr>
-          <w:ilvl w:val="1"/>
-          <w:numId w:val="1"/>
+          <w:ilvl w:val="0"/>
+          <w:numId w:val="9"/>
         </w:numPr>
       </w:pPr>
       <w:r>
-        <w:t>Website needs to be fast (</w:t>
-      </w:r>
-      <w:r>
-        <w:rPr>
-          <w:highlight w:val="yellow"/>
-        </w:rPr>
-        <w:t>quote from research on attention span</w:t>
-      </w:r>
-      <w:r>
-        <w:t>)</w:t>
+        <w:t>The system will allow the customer to order their food from the website. For the customer, this means that the customer will be able to see images of the food that they will be ordering and all the menu options during the ordering process.</w:t>
       </w:r>
     </w:p>
     <w:p>
       <w:pPr>
         <w:pStyle w:val="ListParagraph"/>
         <w:numPr>
-          <w:ilvl w:val="1"/>
-          <w:numId w:val="1"/>
+          <w:ilvl w:val="0"/>
+          <w:numId w:val="9"/>
         </w:numPr>
       </w:pPr>
       <w:r>
-        <w:lastRenderedPageBreak/>
-        <w:t xml:space="preserve">Easily </w:t>
-      </w:r>
-      <w:r>
-        <w:t>navigable</w:t>
+        <w:t>The system will store accounts of the customers saving their preferences</w:t>
+      </w:r>
+      <w:r>
+        <w:t xml:space="preserve"> </w:t>
+      </w:r>
+      <w:proofErr w:type="gramStart"/>
+      <w:r>
+        <w:t>e.g.</w:t>
+      </w:r>
+      <w:proofErr w:type="gramEnd"/>
+      <w:r>
+        <w:t xml:space="preserve"> payment information, delivery location. This information will be used in the ordering process. </w:t>
+      </w:r>
+      <w:r>
+        <w:t>The result of this is eliminating a point of miscommunication with the order and the delivery location in comparison to ordering by phone.</w:t>
       </w:r>
     </w:p>
     <w:p>
       <w:pPr>
         <w:pStyle w:val="ListParagraph"/>
         <w:numPr>
-          <w:ilvl w:val="1"/>
-          <w:numId w:val="1"/>
+          <w:ilvl w:val="0"/>
+          <w:numId w:val="9"/>
         </w:numPr>
       </w:pPr>
       <w:r>
-        <w:t>Website needs to be functional on both desktop and mobile views</w:t>
-      </w:r>
-      <w:r>
-        <w:t xml:space="preserve"> (</w:t>
-      </w:r>
-      <w:r>
-        <w:rPr>
-          <w:highlight w:val="yellow"/>
-        </w:rPr>
-        <w:t>statistic on mobile vs desktop use</w:t>
-      </w:r>
-      <w:r>
-        <w:t>)</w:t>
-      </w:r>
-    </w:p>
+        <w:t>The system will allow payment for the order</w:t>
+      </w:r>
+      <w:r>
+        <w:t>. This opens up the payment options for the food order contrasting to cash only as in the existing system.</w:t>
+      </w:r>
+    </w:p>
+    <w:p>
+      <w:pPr>
+        <w:pStyle w:val="ListParagraph"/>
+        <w:numPr>
+          <w:ilvl w:val="0"/>
+          <w:numId w:val="9"/>
+        </w:numPr>
+      </w:pPr>
+      <w:r>
+        <w:t>The system will allow the customer to view their previous orders</w:t>
+      </w:r>
+      <w:r>
+        <w:t xml:space="preserve">. This means that the </w:t>
+      </w:r>
+      <w:r>
+        <w:t>customer will be able to track orders made on their account to view to monitor unusual activity.</w:t>
+      </w:r>
+    </w:p>
+    <w:p/>
     <w:p>
       <w:pPr>
         <w:pStyle w:val="ListParagraph"/>
@@ -357,22 +512,7 @@
         </w:numPr>
       </w:pPr>
       <w:r>
-        <w:t>Organisational</w:t>
-      </w:r>
-    </w:p>
-    <w:p>
-      <w:pPr>
-        <w:pStyle w:val="ListParagraph"/>
-        <w:numPr>
-          <w:ilvl w:val="1"/>
-          <w:numId w:val="1"/>
-        </w:numPr>
-      </w:pPr>
-      <w:r>
-        <w:t xml:space="preserve">Must be </w:t>
-      </w:r>
-      <w:r>
-        <w:t>designed with company Typeface and Colour Scheme</w:t>
+        <w:t>Store Site</w:t>
       </w:r>
     </w:p>
     <w:p>
@@ -380,49 +520,17 @@
         <w:pStyle w:val="ListParagraph"/>
         <w:numPr>
           <w:ilvl w:val="0"/>
-          <w:numId w:val="1"/>
+          <w:numId w:val="14"/>
         </w:numPr>
       </w:pPr>
       <w:r>
-        <w:t>External</w:t>
-      </w:r>
-    </w:p>
-    <w:p>
-      <w:pPr>
-        <w:pStyle w:val="ListParagraph"/>
-        <w:numPr>
-          <w:ilvl w:val="1"/>
-          <w:numId w:val="1"/>
-        </w:numPr>
-      </w:pPr>
-      <w:r>
-        <w:t>Payment security (Data Protection Act)</w:t>
-      </w:r>
-    </w:p>
-    <w:p>
-      <w:pPr>
-        <w:pStyle w:val="ListParagraph"/>
-        <w:numPr>
-          <w:ilvl w:val="1"/>
-          <w:numId w:val="1"/>
-        </w:numPr>
-      </w:pPr>
-      <w:r>
-        <w:t xml:space="preserve">Receipt generation </w:t>
-      </w:r>
-    </w:p>
-    <w:p/>
-    <w:p>
-      <w:pPr>
-        <w:pStyle w:val="Heading3"/>
-      </w:pPr>
-      <w:r>
-        <w:t>Functional Requirements</w:t>
-      </w:r>
-    </w:p>
-    <w:p>
-      <w:r>
-        <w:t>From these user requirements we have determined that the functional requirements of the proposed system are:</w:t>
+        <w:t xml:space="preserve">The System will allow the chefs to view the orders that need to be prepared. This means that they can see </w:t>
+      </w:r>
+      <w:r>
+        <w:t>exactly</w:t>
+      </w:r>
+      <w:r>
+        <w:t xml:space="preserve"> what needs to be made and not from a paper list that could possibly be wrong which is the case in the existing system.</w:t>
       </w:r>
     </w:p>
     <w:p>
@@ -430,95 +538,14 @@
         <w:pStyle w:val="ListParagraph"/>
         <w:numPr>
           <w:ilvl w:val="0"/>
-          <w:numId w:val="1"/>
+          <w:numId w:val="14"/>
         </w:numPr>
       </w:pPr>
       <w:r>
-        <w:t>Customer Site</w:t>
-      </w:r>
-    </w:p>
-    <w:p>
-      <w:pPr>
-        <w:pStyle w:val="ListParagraph"/>
-        <w:numPr>
-          <w:ilvl w:val="1"/>
-          <w:numId w:val="1"/>
-        </w:numPr>
-      </w:pPr>
-      <w:r>
-        <w:t>Website load</w:t>
-      </w:r>
-    </w:p>
-    <w:p>
-      <w:pPr>
-        <w:pStyle w:val="ListParagraph"/>
-        <w:numPr>
-          <w:ilvl w:val="1"/>
-          <w:numId w:val="1"/>
-        </w:numPr>
-      </w:pPr>
-      <w:r>
-        <w:t>Customer login</w:t>
-      </w:r>
-    </w:p>
-    <w:p>
-      <w:pPr>
-        <w:pStyle w:val="ListParagraph"/>
-        <w:numPr>
-          <w:ilvl w:val="1"/>
-          <w:numId w:val="1"/>
-        </w:numPr>
-      </w:pPr>
-      <w:r>
-        <w:t>Add item to order</w:t>
-      </w:r>
-    </w:p>
-    <w:p>
-      <w:pPr>
-        <w:pStyle w:val="ListParagraph"/>
-        <w:numPr>
-          <w:ilvl w:val="1"/>
-          <w:numId w:val="1"/>
-        </w:numPr>
-      </w:pPr>
-      <w:r>
-        <w:t>Remove item from order</w:t>
-      </w:r>
-    </w:p>
-    <w:p>
-      <w:pPr>
-        <w:pStyle w:val="ListParagraph"/>
-        <w:numPr>
-          <w:ilvl w:val="1"/>
-          <w:numId w:val="1"/>
-        </w:numPr>
-      </w:pPr>
-      <w:r>
-        <w:t>Place Order</w:t>
-      </w:r>
-    </w:p>
-    <w:p>
-      <w:pPr>
-        <w:pStyle w:val="ListParagraph"/>
-        <w:numPr>
-          <w:ilvl w:val="1"/>
-          <w:numId w:val="1"/>
-        </w:numPr>
-      </w:pPr>
-      <w:r>
-        <w:t>Validate payment</w:t>
-      </w:r>
-    </w:p>
-    <w:p>
-      <w:pPr>
-        <w:pStyle w:val="ListParagraph"/>
-        <w:numPr>
-          <w:ilvl w:val="1"/>
-          <w:numId w:val="1"/>
-        </w:numPr>
-      </w:pPr>
-      <w:r>
-        <w:t>Get Previous Orders</w:t>
+        <w:t xml:space="preserve">The system will produce </w:t>
+      </w:r>
+      <w:r>
+        <w:t>customer details for the order. This will allow the cashier or Driver to verify that the order is being handed to the correct person.</w:t>
       </w:r>
     </w:p>
     <w:p>
@@ -526,119 +553,14 @@
         <w:pStyle w:val="ListParagraph"/>
         <w:numPr>
           <w:ilvl w:val="0"/>
-          <w:numId w:val="1"/>
+          <w:numId w:val="14"/>
         </w:numPr>
       </w:pPr>
       <w:r>
-        <w:t>Store site for managing orders</w:t>
-      </w:r>
-    </w:p>
-    <w:p>
-      <w:pPr>
-        <w:pStyle w:val="ListParagraph"/>
-        <w:numPr>
-          <w:ilvl w:val="1"/>
-          <w:numId w:val="1"/>
-        </w:numPr>
-      </w:pPr>
-      <w:r>
-        <w:t>Get current orders</w:t>
-      </w:r>
-    </w:p>
-    <w:p>
-      <w:pPr>
-        <w:pStyle w:val="ListParagraph"/>
-        <w:numPr>
-          <w:ilvl w:val="1"/>
-          <w:numId w:val="1"/>
-        </w:numPr>
-      </w:pPr>
-      <w:r>
-        <w:t>Get customer details for order</w:t>
-      </w:r>
-    </w:p>
-    <w:p>
-      <w:pPr>
-        <w:pStyle w:val="ListParagraph"/>
-        <w:numPr>
-          <w:ilvl w:val="1"/>
-          <w:numId w:val="1"/>
-        </w:numPr>
-      </w:pPr>
-      <w:r>
-        <w:t>Mark order as complete</w:t>
-      </w:r>
-    </w:p>
-    <w:p>
-      <w:pPr>
-        <w:pStyle w:val="ListParagraph"/>
-        <w:numPr>
-          <w:ilvl w:val="0"/>
-          <w:numId w:val="1"/>
-        </w:numPr>
-      </w:pPr>
-      <w:r>
-        <w:t>DBMS</w:t>
-      </w:r>
-    </w:p>
-    <w:p>
-      <w:pPr>
-        <w:pStyle w:val="ListParagraph"/>
-        <w:numPr>
-          <w:ilvl w:val="1"/>
-          <w:numId w:val="1"/>
-        </w:numPr>
-      </w:pPr>
-      <w:r>
-        <w:t>Validate user</w:t>
-      </w:r>
-    </w:p>
-    <w:p>
-      <w:pPr>
-        <w:pStyle w:val="ListParagraph"/>
-        <w:numPr>
-          <w:ilvl w:val="1"/>
-          <w:numId w:val="1"/>
-        </w:numPr>
-      </w:pPr>
-      <w:r>
-        <w:t>Add order</w:t>
-      </w:r>
-    </w:p>
-    <w:p>
-      <w:pPr>
-        <w:pStyle w:val="ListParagraph"/>
-        <w:numPr>
-          <w:ilvl w:val="1"/>
-          <w:numId w:val="1"/>
-        </w:numPr>
-      </w:pPr>
-      <w:r>
-        <w:t>Send orders from customer</w:t>
-      </w:r>
-    </w:p>
-    <w:p>
-      <w:pPr>
-        <w:pStyle w:val="ListParagraph"/>
-        <w:numPr>
-          <w:ilvl w:val="1"/>
-          <w:numId w:val="1"/>
-        </w:numPr>
-      </w:pPr>
-      <w:r>
-        <w:t>Send current orders to chef</w:t>
-      </w:r>
-    </w:p>
-    <w:p>
-      <w:pPr>
-        <w:pStyle w:val="ListParagraph"/>
-        <w:numPr>
-          <w:ilvl w:val="1"/>
-          <w:numId w:val="1"/>
-        </w:numPr>
-      </w:pPr>
-      <w:r>
-        <w:t>Amend to completed</w:t>
+        <w:t xml:space="preserve">The database can be changed by the Driver/Cashier to confirm that the order was handed over. This will prevent orders being made </w:t>
+      </w:r>
+      <w:r>
+        <w:t>and handed over more than once.</w:t>
       </w:r>
     </w:p>
     <w:p/>
@@ -647,53 +569,310 @@
         <w:pStyle w:val="Heading2"/>
       </w:pPr>
       <w:r>
-        <w:t>User Stories:</w:t>
-      </w:r>
-    </w:p>
-    <w:p>
-      <w:r>
-        <w:t>To assist with visualising the use of the proposed system the following user stories have been created</w:t>
-      </w:r>
-      <w:r>
+        <w:lastRenderedPageBreak/>
+        <w:t>User Stor</w:t>
+      </w:r>
+      <w:r>
+        <w:t>y</w:t>
+      </w:r>
+      <w:r>
+        <w:t>:</w:t>
+      </w:r>
+    </w:p>
+    <w:p>
+      <w:r>
+        <w:t>To assist with visualising the use of the proposed system the following user stor</w:t>
+      </w:r>
+      <w:r>
+        <w:t>y</w:t>
+      </w:r>
+      <w:r>
+        <w:t xml:space="preserve"> </w:t>
+      </w:r>
+      <w:r>
+        <w:t>has</w:t>
+      </w:r>
+      <w:r>
+        <w:t xml:space="preserve"> been created:</w:t>
+      </w:r>
+    </w:p>
+    <w:p/>
+    <w:p>
+      <w:pPr>
+        <w:pStyle w:val="Heading3"/>
+      </w:pPr>
+      <w:r>
+        <w:t>Customer</w:t>
+      </w:r>
+    </w:p>
+    <w:p>
+      <w:r>
+        <w:t xml:space="preserve">The customer opens the webpage and navigates to the login screen that is easy to find. She enters </w:t>
+      </w:r>
+      <w:r>
+        <w:t xml:space="preserve">her valid login details and is informed that she has been successfully signed in. She then finds the menu and selects the items she wishes to order. She proceeds to payment with a button click and is prompted to select either collection or delivery. After selecting delivery, she receives another prompt to select the address they already have saved or weather to input a different address. Once selecting the address that the store already </w:t>
+      </w:r>
+      <w:r>
+        <w:t>has,</w:t>
+      </w:r>
+      <w:r>
+        <w:t xml:space="preserve"> she is then asked to select the existing card on her account that is identified by the final four digits that are provided to her. She chooses to enter a new card and enters the </w:t>
+      </w:r>
+      <w:r>
+        <w:t>card details and selects the purchase button. She receives a message on the page informing her that her payment was successful and then receives an e-mail receipt of purchase.</w:t>
+      </w:r>
+    </w:p>
+    <w:p/>
+    <w:p>
+      <w:pPr>
+        <w:pStyle w:val="Heading1"/>
+      </w:pPr>
+      <w:r>
+        <w:t>References</w:t>
+      </w:r>
+    </w:p>
+    <w:p>
+      <w:pPr>
+        <w:rPr>
+          <w:rStyle w:val="SubtleReference"/>
+          <w:lang w:eastAsia="en-GB"/>
+        </w:rPr>
+      </w:pPr>
+      <w:r>
+        <w:rPr>
+          <w:rStyle w:val="SubtleReference"/>
+        </w:rPr>
+        <w:t>Howard</w:t>
+      </w:r>
+      <w:r>
+        <w:rPr>
+          <w:rStyle w:val="SubtleReference"/>
+          <w:lang w:eastAsia="en-GB"/>
+        </w:rPr>
         <w:t xml:space="preserve">, </w:t>
       </w:r>
       <w:r>
-        <w:t>a story</w:t>
-      </w:r>
-      <w:r>
-        <w:t xml:space="preserve"> for each stakeholder</w:t>
-      </w:r>
-      <w:r>
-        <w:t>:</w:t>
-      </w:r>
-    </w:p>
-    <w:p/>
-    <w:p>
-      <w:pPr>
-        <w:pStyle w:val="Heading3"/>
-      </w:pPr>
-      <w:r>
-        <w:t>Customer</w:t>
-      </w:r>
-    </w:p>
-    <w:p>
-      <w:r>
-        <w:t xml:space="preserve">The customer opens the webpage and navigates to the login screen that is easy to find. She enters </w:t>
-      </w:r>
-      <w:r>
-        <w:t xml:space="preserve">her valid login details and is informed that she has been successfully signed in. She then finds the menu and selects the items she wishes to order. She proceeds to payment with a button click and is prompted to select either collection or delivery. After selecting delivery, she receives another prompt to select the address they already have saved or weather to input a different address. Once selecting the address that the store already </w:t>
-      </w:r>
-      <w:r>
-        <w:t>has,</w:t>
-      </w:r>
-      <w:r>
-        <w:t xml:space="preserve"> she is then asked to select the existing card on her account that is identified by the final four digits that are provided to her. She chooses to enter a new card and enters the </w:t>
-      </w:r>
-      <w:r>
-        <w:t>card details and selects the purchase button. She receives a message on the page informing her that her payment was successful and then receives an e-mail receipt of purchase.</w:t>
-      </w:r>
-    </w:p>
-    <w:p/>
+        <w:rPr>
+          <w:rStyle w:val="SubtleReference"/>
+        </w:rPr>
+        <w:t>K</w:t>
+      </w:r>
+      <w:r>
+        <w:rPr>
+          <w:rStyle w:val="SubtleReference"/>
+          <w:lang w:eastAsia="en-GB"/>
+        </w:rPr>
+        <w:t>. (</w:t>
+      </w:r>
+      <w:r>
+        <w:rPr>
+          <w:rStyle w:val="SubtleReference"/>
+        </w:rPr>
+        <w:t>2019) Winning the Fight Against a Website User’s Attention Span</w:t>
+      </w:r>
+      <w:r>
+        <w:rPr>
+          <w:rStyle w:val="SubtleReference"/>
+          <w:lang w:eastAsia="en-GB"/>
+        </w:rPr>
+        <w:t> [Online</w:t>
+      </w:r>
+      <w:r>
+        <w:rPr>
+          <w:rStyle w:val="SubtleReference"/>
+        </w:rPr>
+        <w:t>]</w:t>
+      </w:r>
+      <w:r>
+        <w:rPr>
+          <w:rStyle w:val="SubtleReference"/>
+          <w:lang w:eastAsia="en-GB"/>
+        </w:rPr>
+        <w:t xml:space="preserve">. Available at: https://www.towermarketing.net/blog/winning-the-fight-against-a-website-users-attention-span/ (Accessed: </w:t>
+      </w:r>
+      <w:r>
+        <w:rPr>
+          <w:rStyle w:val="SubtleReference"/>
+        </w:rPr>
+        <w:t>20</w:t>
+      </w:r>
+      <w:r>
+        <w:rPr>
+          <w:rStyle w:val="SubtleReference"/>
+          <w:lang w:eastAsia="en-GB"/>
+        </w:rPr>
+        <w:t xml:space="preserve"> </w:t>
+      </w:r>
+      <w:r>
+        <w:rPr>
+          <w:rStyle w:val="SubtleReference"/>
+        </w:rPr>
+        <w:t>02</w:t>
+      </w:r>
+      <w:r>
+        <w:rPr>
+          <w:rStyle w:val="SubtleReference"/>
+          <w:lang w:eastAsia="en-GB"/>
+        </w:rPr>
+        <w:t xml:space="preserve"> </w:t>
+      </w:r>
+      <w:r>
+        <w:rPr>
+          <w:rStyle w:val="SubtleReference"/>
+        </w:rPr>
+        <w:t>2021</w:t>
+      </w:r>
+      <w:r>
+        <w:rPr>
+          <w:rStyle w:val="SubtleReference"/>
+          <w:lang w:eastAsia="en-GB"/>
+        </w:rPr>
+        <w:t>)</w:t>
+      </w:r>
+    </w:p>
+    <w:p>
+      <w:pPr>
+        <w:rPr>
+          <w:rFonts w:cstheme="minorHAnsi"/>
+        </w:rPr>
+      </w:pPr>
+    </w:p>
+    <w:p>
+      <w:pPr>
+        <w:rPr>
+          <w:rStyle w:val="SubtleReference"/>
+          <w:lang w:eastAsia="en-GB"/>
+        </w:rPr>
+      </w:pPr>
+      <w:proofErr w:type="spellStart"/>
+      <w:r>
+        <w:rPr>
+          <w:rStyle w:val="SubtleReference"/>
+        </w:rPr>
+        <w:t>Tungate</w:t>
+      </w:r>
+      <w:proofErr w:type="spellEnd"/>
+      <w:r>
+        <w:rPr>
+          <w:rStyle w:val="SubtleReference"/>
+        </w:rPr>
+        <w:t>, M</w:t>
+      </w:r>
+      <w:r>
+        <w:rPr>
+          <w:rStyle w:val="SubtleReference"/>
+          <w:lang w:eastAsia="en-GB"/>
+        </w:rPr>
+        <w:t>. (</w:t>
+      </w:r>
+      <w:r>
+        <w:rPr>
+          <w:rStyle w:val="SubtleReference"/>
+        </w:rPr>
+        <w:t xml:space="preserve">2019) </w:t>
+      </w:r>
+      <w:r>
+        <w:rPr>
+          <w:rStyle w:val="SubtleReference"/>
+        </w:rPr>
+        <w:t xml:space="preserve">Desktop vs Mobile Browsing: a factual breakdown of </w:t>
+      </w:r>
+      <w:proofErr w:type="gramStart"/>
+      <w:r>
+        <w:rPr>
+          <w:rStyle w:val="SubtleReference"/>
+        </w:rPr>
+        <w:t xml:space="preserve">advantages </w:t>
+      </w:r>
+      <w:r>
+        <w:rPr>
+          <w:rStyle w:val="SubtleReference"/>
+          <w:lang w:eastAsia="en-GB"/>
+        </w:rPr>
+        <w:t> [</w:t>
+      </w:r>
+      <w:proofErr w:type="gramEnd"/>
+      <w:r>
+        <w:rPr>
+          <w:rStyle w:val="SubtleReference"/>
+          <w:lang w:eastAsia="en-GB"/>
+        </w:rPr>
+        <w:t>Online</w:t>
+      </w:r>
+      <w:r>
+        <w:rPr>
+          <w:rStyle w:val="SubtleReference"/>
+        </w:rPr>
+        <w:t>]</w:t>
+      </w:r>
+      <w:r>
+        <w:rPr>
+          <w:rStyle w:val="SubtleReference"/>
+          <w:lang w:eastAsia="en-GB"/>
+        </w:rPr>
+        <w:t xml:space="preserve">. Available at: </w:t>
+      </w:r>
+      <w:r>
+        <w:rPr>
+          <w:rStyle w:val="SubtleReference"/>
+          <w:lang w:eastAsia="en-GB"/>
+        </w:rPr>
+        <w:t>https://blog.envisionitsolutions.com/desktop-vs-mobile-browsing-a-factual-breakdown-of-advantages-to-both</w:t>
+      </w:r>
+      <w:r>
+        <w:rPr>
+          <w:rStyle w:val="SubtleReference"/>
+          <w:lang w:eastAsia="en-GB"/>
+        </w:rPr>
+        <w:t xml:space="preserve"> (Accessed: </w:t>
+      </w:r>
+      <w:r>
+        <w:rPr>
+          <w:rStyle w:val="SubtleReference"/>
+        </w:rPr>
+        <w:t>20</w:t>
+      </w:r>
+      <w:r>
+        <w:rPr>
+          <w:rStyle w:val="SubtleReference"/>
+          <w:lang w:eastAsia="en-GB"/>
+        </w:rPr>
+        <w:t xml:space="preserve"> </w:t>
+      </w:r>
+      <w:r>
+        <w:rPr>
+          <w:rStyle w:val="SubtleReference"/>
+        </w:rPr>
+        <w:t>02</w:t>
+      </w:r>
+      <w:r>
+        <w:rPr>
+          <w:rStyle w:val="SubtleReference"/>
+          <w:lang w:eastAsia="en-GB"/>
+        </w:rPr>
+        <w:t xml:space="preserve"> </w:t>
+      </w:r>
+      <w:r>
+        <w:rPr>
+          <w:rStyle w:val="SubtleReference"/>
+        </w:rPr>
+        <w:t>2021</w:t>
+      </w:r>
+      <w:r>
+        <w:rPr>
+          <w:rStyle w:val="SubtleReference"/>
+          <w:lang w:eastAsia="en-GB"/>
+        </w:rPr>
+        <w:t>)</w:t>
+      </w:r>
+    </w:p>
+    <w:p>
+      <w:pPr>
+        <w:rPr>
+          <w:rFonts w:cstheme="minorHAnsi"/>
+        </w:rPr>
+      </w:pPr>
+    </w:p>
     <w:sectPr>
       <w:pgSz w:w="11906" w:h="16838"/>
       <w:pgMar w:top="1440" w:right="1440" w:bottom="1440" w:left="1440" w:header="708" w:footer="708" w:gutter="0"/>
@@ -707,6 +886,359 @@
 <file path=word/numbering.xml><?xml version="1.0" encoding="utf-8"?>
 <w:numbering xmlns:wpc="http://schemas.microsoft.com/office/word/2010/wordprocessingCanvas" xmlns:cx="http://schemas.microsoft.com/office/drawing/2014/chartex" xmlns:cx1="http://schemas.microsoft.com/office/drawing/2015/9/8/chartex" xmlns:cx2="http://schemas.microsoft.com/office/drawing/2015/10/21/chartex" xmlns:cx3="http://schemas.microsoft.com/office/drawing/2016/5/9/chartex" xmlns:cx4="http://schemas.microsoft.com/office/drawing/2016/5/10/chartex" xmlns:cx5="http://schemas.microsoft.com/office/drawing/2016/5/11/chartex" xmlns:cx6="http://schemas.microsoft.com/office/drawing/2016/5/12/chartex" xmlns:cx7="http://schemas.microsoft.com/office/drawing/2016/5/13/chartex" xmlns:cx8="http://schemas.microsoft.com/office/drawing/2016/5/14/chartex" xmlns:mc="http://schemas.openxmlformats.org/markup-compatibility/2006" xmlns:aink="http://schemas.microsoft.com/office/drawing/2016/ink" xmlns:am3d="http://schemas.microsoft.com/office/drawing/2017/model3d" xmlns:o="urn:schemas-microsoft-com:office:office" xmlns:r="http://schemas.openxmlformats.org/officeDocument/2006/relationships" xmlns:m="http://schemas.openxmlformats.org/officeDocument/2006/math" xmlns:v="urn:schemas-microsoft-com:vml" xmlns:wp14="http://schemas.microsoft.com/office/word/2010/wordprocessingDrawing" xmlns:wp="http://schemas.openxmlformats.org/drawingml/2006/wordprocessingDrawing" xmlns:w10="urn:schemas-microsoft-com:office:word" xmlns:w="http://schemas.openxmlformats.org/wordprocessingml/2006/main" xmlns:w14="http://schemas.microsoft.com/office/word/2010/wordml" xmlns:w15="http://schemas.microsoft.com/office/word/2012/wordml" xmlns:w16cex="http://schemas.microsoft.com/office/word/2018/wordml/cex" xmlns:w16cid="http://schemas.microsoft.com/office/word/2016/wordml/cid" xmlns:w16="http://schemas.microsoft.com/office/word/2018/wordml" xmlns:w16se="http://schemas.microsoft.com/office/word/2015/wordml/symex" xmlns:wpg="http://schemas.microsoft.com/office/word/2010/wordprocessingGroup" xmlns:wpi="http://schemas.microsoft.com/office/word/2010/wordprocessingInk" xmlns:wne="http://schemas.microsoft.com/office/word/2006/wordml" xmlns:wps="http://schemas.microsoft.com/office/word/2010/wordprocessingShape" mc:Ignorable="w14 w15 w16se w16cid w16 w16cex wp14">
   <w:abstractNum w:abstractNumId="0" w15:restartNumberingAfterBreak="0">
+    <w:nsid w:val="0F6B3EDD"/>
+    <w:multiLevelType w:val="hybridMultilevel"/>
+    <w:tmpl w:val="E7D45E92"/>
+    <w:lvl w:ilvl="0" w:tplc="0809000F">
+      <w:start w:val="1"/>
+      <w:numFmt w:val="decimal"/>
+      <w:lvlText w:val="%1."/>
+      <w:lvlJc w:val="left"/>
+      <w:pPr>
+        <w:ind w:left="1800" w:hanging="360"/>
+      </w:pPr>
+    </w:lvl>
+    <w:lvl w:ilvl="1" w:tplc="08090019" w:tentative="1">
+      <w:start w:val="1"/>
+      <w:numFmt w:val="lowerLetter"/>
+      <w:lvlText w:val="%2."/>
+      <w:lvlJc w:val="left"/>
+      <w:pPr>
+        <w:ind w:left="2520" w:hanging="360"/>
+      </w:pPr>
+    </w:lvl>
+    <w:lvl w:ilvl="2" w:tplc="0809001B" w:tentative="1">
+      <w:start w:val="1"/>
+      <w:numFmt w:val="lowerRoman"/>
+      <w:lvlText w:val="%3."/>
+      <w:lvlJc w:val="right"/>
+      <w:pPr>
+        <w:ind w:left="3240" w:hanging="180"/>
+      </w:pPr>
+    </w:lvl>
+    <w:lvl w:ilvl="3" w:tplc="0809000F" w:tentative="1">
+      <w:start w:val="1"/>
+      <w:numFmt w:val="decimal"/>
+      <w:lvlText w:val="%4."/>
+      <w:lvlJc w:val="left"/>
+      <w:pPr>
+        <w:ind w:left="3960" w:hanging="360"/>
+      </w:pPr>
+    </w:lvl>
+    <w:lvl w:ilvl="4" w:tplc="08090019" w:tentative="1">
+      <w:start w:val="1"/>
+      <w:numFmt w:val="lowerLetter"/>
+      <w:lvlText w:val="%5."/>
+      <w:lvlJc w:val="left"/>
+      <w:pPr>
+        <w:ind w:left="4680" w:hanging="360"/>
+      </w:pPr>
+    </w:lvl>
+    <w:lvl w:ilvl="5" w:tplc="0809001B" w:tentative="1">
+      <w:start w:val="1"/>
+      <w:numFmt w:val="lowerRoman"/>
+      <w:lvlText w:val="%6."/>
+      <w:lvlJc w:val="right"/>
+      <w:pPr>
+        <w:ind w:left="5400" w:hanging="180"/>
+      </w:pPr>
+    </w:lvl>
+    <w:lvl w:ilvl="6" w:tplc="0809000F" w:tentative="1">
+      <w:start w:val="1"/>
+      <w:numFmt w:val="decimal"/>
+      <w:lvlText w:val="%7."/>
+      <w:lvlJc w:val="left"/>
+      <w:pPr>
+        <w:ind w:left="6120" w:hanging="360"/>
+      </w:pPr>
+    </w:lvl>
+    <w:lvl w:ilvl="7" w:tplc="08090019" w:tentative="1">
+      <w:start w:val="1"/>
+      <w:numFmt w:val="lowerLetter"/>
+      <w:lvlText w:val="%8."/>
+      <w:lvlJc w:val="left"/>
+      <w:pPr>
+        <w:ind w:left="6840" w:hanging="360"/>
+      </w:pPr>
+    </w:lvl>
+    <w:lvl w:ilvl="8" w:tplc="0809001B" w:tentative="1">
+      <w:start w:val="1"/>
+      <w:numFmt w:val="lowerRoman"/>
+      <w:lvlText w:val="%9."/>
+      <w:lvlJc w:val="right"/>
+      <w:pPr>
+        <w:ind w:left="7560" w:hanging="180"/>
+      </w:pPr>
+    </w:lvl>
+  </w:abstractNum>
+  <w:abstractNum w:abstractNumId="1" w15:restartNumberingAfterBreak="0">
+    <w:nsid w:val="18DB4555"/>
+    <w:multiLevelType w:val="hybridMultilevel"/>
+    <w:tmpl w:val="F6722172"/>
+    <w:lvl w:ilvl="0" w:tplc="DB26CC30">
+      <w:start w:val="1"/>
+      <w:numFmt w:val="decimal"/>
+      <w:lvlText w:val="%1."/>
+      <w:lvlJc w:val="left"/>
+      <w:pPr>
+        <w:ind w:left="1800" w:hanging="360"/>
+      </w:pPr>
+      <w:rPr>
+        <w:rFonts w:hint="default"/>
+      </w:rPr>
+    </w:lvl>
+    <w:lvl w:ilvl="1" w:tplc="08090019" w:tentative="1">
+      <w:start w:val="1"/>
+      <w:numFmt w:val="lowerLetter"/>
+      <w:lvlText w:val="%2."/>
+      <w:lvlJc w:val="left"/>
+      <w:pPr>
+        <w:ind w:left="2520" w:hanging="360"/>
+      </w:pPr>
+    </w:lvl>
+    <w:lvl w:ilvl="2" w:tplc="0809001B" w:tentative="1">
+      <w:start w:val="1"/>
+      <w:numFmt w:val="lowerRoman"/>
+      <w:lvlText w:val="%3."/>
+      <w:lvlJc w:val="right"/>
+      <w:pPr>
+        <w:ind w:left="3240" w:hanging="180"/>
+      </w:pPr>
+    </w:lvl>
+    <w:lvl w:ilvl="3" w:tplc="0809000F" w:tentative="1">
+      <w:start w:val="1"/>
+      <w:numFmt w:val="decimal"/>
+      <w:lvlText w:val="%4."/>
+      <w:lvlJc w:val="left"/>
+      <w:pPr>
+        <w:ind w:left="3960" w:hanging="360"/>
+      </w:pPr>
+    </w:lvl>
+    <w:lvl w:ilvl="4" w:tplc="08090019" w:tentative="1">
+      <w:start w:val="1"/>
+      <w:numFmt w:val="lowerLetter"/>
+      <w:lvlText w:val="%5."/>
+      <w:lvlJc w:val="left"/>
+      <w:pPr>
+        <w:ind w:left="4680" w:hanging="360"/>
+      </w:pPr>
+    </w:lvl>
+    <w:lvl w:ilvl="5" w:tplc="0809001B" w:tentative="1">
+      <w:start w:val="1"/>
+      <w:numFmt w:val="lowerRoman"/>
+      <w:lvlText w:val="%6."/>
+      <w:lvlJc w:val="right"/>
+      <w:pPr>
+        <w:ind w:left="5400" w:hanging="180"/>
+      </w:pPr>
+    </w:lvl>
+    <w:lvl w:ilvl="6" w:tplc="0809000F" w:tentative="1">
+      <w:start w:val="1"/>
+      <w:numFmt w:val="decimal"/>
+      <w:lvlText w:val="%7."/>
+      <w:lvlJc w:val="left"/>
+      <w:pPr>
+        <w:ind w:left="6120" w:hanging="360"/>
+      </w:pPr>
+    </w:lvl>
+    <w:lvl w:ilvl="7" w:tplc="08090019" w:tentative="1">
+      <w:start w:val="1"/>
+      <w:numFmt w:val="lowerLetter"/>
+      <w:lvlText w:val="%8."/>
+      <w:lvlJc w:val="left"/>
+      <w:pPr>
+        <w:ind w:left="6840" w:hanging="360"/>
+      </w:pPr>
+    </w:lvl>
+    <w:lvl w:ilvl="8" w:tplc="0809001B" w:tentative="1">
+      <w:start w:val="1"/>
+      <w:numFmt w:val="lowerRoman"/>
+      <w:lvlText w:val="%9."/>
+      <w:lvlJc w:val="right"/>
+      <w:pPr>
+        <w:ind w:left="7560" w:hanging="180"/>
+      </w:pPr>
+    </w:lvl>
+  </w:abstractNum>
+  <w:abstractNum w:abstractNumId="2" w15:restartNumberingAfterBreak="0">
+    <w:nsid w:val="1CF63A27"/>
+    <w:multiLevelType w:val="hybridMultilevel"/>
+    <w:tmpl w:val="EB768F22"/>
+    <w:lvl w:ilvl="0" w:tplc="292AA58E">
+      <w:start w:val="1"/>
+      <w:numFmt w:val="decimal"/>
+      <w:lvlText w:val="%1."/>
+      <w:lvlJc w:val="left"/>
+      <w:pPr>
+        <w:ind w:left="1800" w:hanging="360"/>
+      </w:pPr>
+      <w:rPr>
+        <w:rFonts w:hint="default"/>
+      </w:rPr>
+    </w:lvl>
+    <w:lvl w:ilvl="1" w:tplc="08090019" w:tentative="1">
+      <w:start w:val="1"/>
+      <w:numFmt w:val="lowerLetter"/>
+      <w:lvlText w:val="%2."/>
+      <w:lvlJc w:val="left"/>
+      <w:pPr>
+        <w:ind w:left="2520" w:hanging="360"/>
+      </w:pPr>
+    </w:lvl>
+    <w:lvl w:ilvl="2" w:tplc="0809001B" w:tentative="1">
+      <w:start w:val="1"/>
+      <w:numFmt w:val="lowerRoman"/>
+      <w:lvlText w:val="%3."/>
+      <w:lvlJc w:val="right"/>
+      <w:pPr>
+        <w:ind w:left="3240" w:hanging="180"/>
+      </w:pPr>
+    </w:lvl>
+    <w:lvl w:ilvl="3" w:tplc="0809000F" w:tentative="1">
+      <w:start w:val="1"/>
+      <w:numFmt w:val="decimal"/>
+      <w:lvlText w:val="%4."/>
+      <w:lvlJc w:val="left"/>
+      <w:pPr>
+        <w:ind w:left="3960" w:hanging="360"/>
+      </w:pPr>
+    </w:lvl>
+    <w:lvl w:ilvl="4" w:tplc="08090019" w:tentative="1">
+      <w:start w:val="1"/>
+      <w:numFmt w:val="lowerLetter"/>
+      <w:lvlText w:val="%5."/>
+      <w:lvlJc w:val="left"/>
+      <w:pPr>
+        <w:ind w:left="4680" w:hanging="360"/>
+      </w:pPr>
+    </w:lvl>
+    <w:lvl w:ilvl="5" w:tplc="0809001B" w:tentative="1">
+      <w:start w:val="1"/>
+      <w:numFmt w:val="lowerRoman"/>
+      <w:lvlText w:val="%6."/>
+      <w:lvlJc w:val="right"/>
+      <w:pPr>
+        <w:ind w:left="5400" w:hanging="180"/>
+      </w:pPr>
+    </w:lvl>
+    <w:lvl w:ilvl="6" w:tplc="0809000F" w:tentative="1">
+      <w:start w:val="1"/>
+      <w:numFmt w:val="decimal"/>
+      <w:lvlText w:val="%7."/>
+      <w:lvlJc w:val="left"/>
+      <w:pPr>
+        <w:ind w:left="6120" w:hanging="360"/>
+      </w:pPr>
+    </w:lvl>
+    <w:lvl w:ilvl="7" w:tplc="08090019" w:tentative="1">
+      <w:start w:val="1"/>
+      <w:numFmt w:val="lowerLetter"/>
+      <w:lvlText w:val="%8."/>
+      <w:lvlJc w:val="left"/>
+      <w:pPr>
+        <w:ind w:left="6840" w:hanging="360"/>
+      </w:pPr>
+    </w:lvl>
+    <w:lvl w:ilvl="8" w:tplc="0809001B" w:tentative="1">
+      <w:start w:val="1"/>
+      <w:numFmt w:val="lowerRoman"/>
+      <w:lvlText w:val="%9."/>
+      <w:lvlJc w:val="right"/>
+      <w:pPr>
+        <w:ind w:left="7560" w:hanging="180"/>
+      </w:pPr>
+    </w:lvl>
+  </w:abstractNum>
+  <w:abstractNum w:abstractNumId="3" w15:restartNumberingAfterBreak="0">
+    <w:nsid w:val="20A3373C"/>
+    <w:multiLevelType w:val="hybridMultilevel"/>
+    <w:tmpl w:val="775ED84C"/>
+    <w:lvl w:ilvl="0" w:tplc="DB26CC30">
+      <w:start w:val="1"/>
+      <w:numFmt w:val="decimal"/>
+      <w:lvlText w:val="%1."/>
+      <w:lvlJc w:val="left"/>
+      <w:pPr>
+        <w:ind w:left="1800" w:hanging="360"/>
+      </w:pPr>
+      <w:rPr>
+        <w:rFonts w:hint="default"/>
+      </w:rPr>
+    </w:lvl>
+    <w:lvl w:ilvl="1" w:tplc="08090019" w:tentative="1">
+      <w:start w:val="1"/>
+      <w:numFmt w:val="lowerLetter"/>
+      <w:lvlText w:val="%2."/>
+      <w:lvlJc w:val="left"/>
+      <w:pPr>
+        <w:ind w:left="1440" w:hanging="360"/>
+      </w:pPr>
+    </w:lvl>
+    <w:lvl w:ilvl="2" w:tplc="0809001B" w:tentative="1">
+      <w:start w:val="1"/>
+      <w:numFmt w:val="lowerRoman"/>
+      <w:lvlText w:val="%3."/>
+      <w:lvlJc w:val="right"/>
+      <w:pPr>
+        <w:ind w:left="2160" w:hanging="180"/>
+      </w:pPr>
+    </w:lvl>
+    <w:lvl w:ilvl="3" w:tplc="0809000F" w:tentative="1">
+      <w:start w:val="1"/>
+      <w:numFmt w:val="decimal"/>
+      <w:lvlText w:val="%4."/>
+      <w:lvlJc w:val="left"/>
+      <w:pPr>
+        <w:ind w:left="2880" w:hanging="360"/>
+      </w:pPr>
+    </w:lvl>
+    <w:lvl w:ilvl="4" w:tplc="08090019" w:tentative="1">
+      <w:start w:val="1"/>
+      <w:numFmt w:val="lowerLetter"/>
+      <w:lvlText w:val="%5."/>
+      <w:lvlJc w:val="left"/>
+      <w:pPr>
+        <w:ind w:left="3600" w:hanging="360"/>
+      </w:pPr>
+    </w:lvl>
+    <w:lvl w:ilvl="5" w:tplc="0809001B" w:tentative="1">
+      <w:start w:val="1"/>
+      <w:numFmt w:val="lowerRoman"/>
+      <w:lvlText w:val="%6."/>
+      <w:lvlJc w:val="right"/>
+      <w:pPr>
+        <w:ind w:left="4320" w:hanging="180"/>
+      </w:pPr>
+    </w:lvl>
+    <w:lvl w:ilvl="6" w:tplc="0809000F" w:tentative="1">
+      <w:start w:val="1"/>
+      <w:numFmt w:val="decimal"/>
+      <w:lvlText w:val="%7."/>
+      <w:lvlJc w:val="left"/>
+      <w:pPr>
+        <w:ind w:left="5040" w:hanging="360"/>
+      </w:pPr>
+    </w:lvl>
+    <w:lvl w:ilvl="7" w:tplc="08090019" w:tentative="1">
+      <w:start w:val="1"/>
+      <w:numFmt w:val="lowerLetter"/>
+      <w:lvlText w:val="%8."/>
+      <w:lvlJc w:val="left"/>
+      <w:pPr>
+        <w:ind w:left="5760" w:hanging="360"/>
+      </w:pPr>
+    </w:lvl>
+    <w:lvl w:ilvl="8" w:tplc="0809001B" w:tentative="1">
+      <w:start w:val="1"/>
+      <w:numFmt w:val="lowerRoman"/>
+      <w:lvlText w:val="%9."/>
+      <w:lvlJc w:val="right"/>
+      <w:pPr>
+        <w:ind w:left="6480" w:hanging="180"/>
+      </w:pPr>
+    </w:lvl>
+  </w:abstractNum>
+  <w:abstractNum w:abstractNumId="4" w15:restartNumberingAfterBreak="0">
     <w:nsid w:val="22BE0241"/>
     <w:multiLevelType w:val="hybridMultilevel"/>
     <w:tmpl w:val="5824B11A"/>
@@ -721,7 +1253,7 @@
         <w:rFonts w:ascii="Calibri" w:eastAsiaTheme="minorHAnsi" w:hAnsi="Calibri" w:cs="Calibri" w:hint="default"/>
       </w:rPr>
     </w:lvl>
-    <w:lvl w:ilvl="1" w:tplc="08090003" w:tentative="1">
+    <w:lvl w:ilvl="1" w:tplc="08090003">
       <w:start w:val="1"/>
       <w:numFmt w:val="bullet"/>
       <w:lvlText w:val="o"/>
@@ -818,7 +1350,271 @@
       </w:rPr>
     </w:lvl>
   </w:abstractNum>
-  <w:abstractNum w:abstractNumId="1" w15:restartNumberingAfterBreak="0">
+  <w:abstractNum w:abstractNumId="5" w15:restartNumberingAfterBreak="0">
+    <w:nsid w:val="3DFB16BC"/>
+    <w:multiLevelType w:val="hybridMultilevel"/>
+    <w:tmpl w:val="0742B918"/>
+    <w:lvl w:ilvl="0" w:tplc="0809000F">
+      <w:start w:val="1"/>
+      <w:numFmt w:val="decimal"/>
+      <w:lvlText w:val="%1."/>
+      <w:lvlJc w:val="left"/>
+      <w:pPr>
+        <w:ind w:left="1080" w:hanging="360"/>
+      </w:pPr>
+      <w:rPr>
+        <w:rFonts w:hint="default"/>
+      </w:rPr>
+    </w:lvl>
+    <w:lvl w:ilvl="1" w:tplc="08090019" w:tentative="1">
+      <w:start w:val="1"/>
+      <w:numFmt w:val="lowerLetter"/>
+      <w:lvlText w:val="%2."/>
+      <w:lvlJc w:val="left"/>
+      <w:pPr>
+        <w:ind w:left="1800" w:hanging="360"/>
+      </w:pPr>
+    </w:lvl>
+    <w:lvl w:ilvl="2" w:tplc="0809001B" w:tentative="1">
+      <w:start w:val="1"/>
+      <w:numFmt w:val="lowerRoman"/>
+      <w:lvlText w:val="%3."/>
+      <w:lvlJc w:val="right"/>
+      <w:pPr>
+        <w:ind w:left="2520" w:hanging="180"/>
+      </w:pPr>
+    </w:lvl>
+    <w:lvl w:ilvl="3" w:tplc="0809000F" w:tentative="1">
+      <w:start w:val="1"/>
+      <w:numFmt w:val="decimal"/>
+      <w:lvlText w:val="%4."/>
+      <w:lvlJc w:val="left"/>
+      <w:pPr>
+        <w:ind w:left="3240" w:hanging="360"/>
+      </w:pPr>
+    </w:lvl>
+    <w:lvl w:ilvl="4" w:tplc="08090019" w:tentative="1">
+      <w:start w:val="1"/>
+      <w:numFmt w:val="lowerLetter"/>
+      <w:lvlText w:val="%5."/>
+      <w:lvlJc w:val="left"/>
+      <w:pPr>
+        <w:ind w:left="3960" w:hanging="360"/>
+      </w:pPr>
+    </w:lvl>
+    <w:lvl w:ilvl="5" w:tplc="0809001B" w:tentative="1">
+      <w:start w:val="1"/>
+      <w:numFmt w:val="lowerRoman"/>
+      <w:lvlText w:val="%6."/>
+      <w:lvlJc w:val="right"/>
+      <w:pPr>
+        <w:ind w:left="4680" w:hanging="180"/>
+      </w:pPr>
+    </w:lvl>
+    <w:lvl w:ilvl="6" w:tplc="0809000F" w:tentative="1">
+      <w:start w:val="1"/>
+      <w:numFmt w:val="decimal"/>
+      <w:lvlText w:val="%7."/>
+      <w:lvlJc w:val="left"/>
+      <w:pPr>
+        <w:ind w:left="5400" w:hanging="360"/>
+      </w:pPr>
+    </w:lvl>
+    <w:lvl w:ilvl="7" w:tplc="08090019" w:tentative="1">
+      <w:start w:val="1"/>
+      <w:numFmt w:val="lowerLetter"/>
+      <w:lvlText w:val="%8."/>
+      <w:lvlJc w:val="left"/>
+      <w:pPr>
+        <w:ind w:left="6120" w:hanging="360"/>
+      </w:pPr>
+    </w:lvl>
+    <w:lvl w:ilvl="8" w:tplc="0809001B" w:tentative="1">
+      <w:start w:val="1"/>
+      <w:numFmt w:val="lowerRoman"/>
+      <w:lvlText w:val="%9."/>
+      <w:lvlJc w:val="right"/>
+      <w:pPr>
+        <w:ind w:left="6840" w:hanging="180"/>
+      </w:pPr>
+    </w:lvl>
+  </w:abstractNum>
+  <w:abstractNum w:abstractNumId="6" w15:restartNumberingAfterBreak="0">
+    <w:nsid w:val="4C5B0C6A"/>
+    <w:multiLevelType w:val="hybridMultilevel"/>
+    <w:tmpl w:val="ED36D50C"/>
+    <w:lvl w:ilvl="0" w:tplc="0809000F">
+      <w:start w:val="1"/>
+      <w:numFmt w:val="decimal"/>
+      <w:lvlText w:val="%1."/>
+      <w:lvlJc w:val="left"/>
+      <w:pPr>
+        <w:ind w:left="1800" w:hanging="360"/>
+      </w:pPr>
+    </w:lvl>
+    <w:lvl w:ilvl="1" w:tplc="08090019" w:tentative="1">
+      <w:start w:val="1"/>
+      <w:numFmt w:val="lowerLetter"/>
+      <w:lvlText w:val="%2."/>
+      <w:lvlJc w:val="left"/>
+      <w:pPr>
+        <w:ind w:left="2520" w:hanging="360"/>
+      </w:pPr>
+    </w:lvl>
+    <w:lvl w:ilvl="2" w:tplc="0809001B" w:tentative="1">
+      <w:start w:val="1"/>
+      <w:numFmt w:val="lowerRoman"/>
+      <w:lvlText w:val="%3."/>
+      <w:lvlJc w:val="right"/>
+      <w:pPr>
+        <w:ind w:left="3240" w:hanging="180"/>
+      </w:pPr>
+    </w:lvl>
+    <w:lvl w:ilvl="3" w:tplc="0809000F" w:tentative="1">
+      <w:start w:val="1"/>
+      <w:numFmt w:val="decimal"/>
+      <w:lvlText w:val="%4."/>
+      <w:lvlJc w:val="left"/>
+      <w:pPr>
+        <w:ind w:left="3960" w:hanging="360"/>
+      </w:pPr>
+    </w:lvl>
+    <w:lvl w:ilvl="4" w:tplc="08090019" w:tentative="1">
+      <w:start w:val="1"/>
+      <w:numFmt w:val="lowerLetter"/>
+      <w:lvlText w:val="%5."/>
+      <w:lvlJc w:val="left"/>
+      <w:pPr>
+        <w:ind w:left="4680" w:hanging="360"/>
+      </w:pPr>
+    </w:lvl>
+    <w:lvl w:ilvl="5" w:tplc="0809001B" w:tentative="1">
+      <w:start w:val="1"/>
+      <w:numFmt w:val="lowerRoman"/>
+      <w:lvlText w:val="%6."/>
+      <w:lvlJc w:val="right"/>
+      <w:pPr>
+        <w:ind w:left="5400" w:hanging="180"/>
+      </w:pPr>
+    </w:lvl>
+    <w:lvl w:ilvl="6" w:tplc="0809000F" w:tentative="1">
+      <w:start w:val="1"/>
+      <w:numFmt w:val="decimal"/>
+      <w:lvlText w:val="%7."/>
+      <w:lvlJc w:val="left"/>
+      <w:pPr>
+        <w:ind w:left="6120" w:hanging="360"/>
+      </w:pPr>
+    </w:lvl>
+    <w:lvl w:ilvl="7" w:tplc="08090019" w:tentative="1">
+      <w:start w:val="1"/>
+      <w:numFmt w:val="lowerLetter"/>
+      <w:lvlText w:val="%8."/>
+      <w:lvlJc w:val="left"/>
+      <w:pPr>
+        <w:ind w:left="6840" w:hanging="360"/>
+      </w:pPr>
+    </w:lvl>
+    <w:lvl w:ilvl="8" w:tplc="0809001B" w:tentative="1">
+      <w:start w:val="1"/>
+      <w:numFmt w:val="lowerRoman"/>
+      <w:lvlText w:val="%9."/>
+      <w:lvlJc w:val="right"/>
+      <w:pPr>
+        <w:ind w:left="7560" w:hanging="180"/>
+      </w:pPr>
+    </w:lvl>
+  </w:abstractNum>
+  <w:abstractNum w:abstractNumId="7" w15:restartNumberingAfterBreak="0">
+    <w:nsid w:val="54D40824"/>
+    <w:multiLevelType w:val="hybridMultilevel"/>
+    <w:tmpl w:val="2B84BB0C"/>
+    <w:lvl w:ilvl="0" w:tplc="7D884C80">
+      <w:start w:val="1"/>
+      <w:numFmt w:val="decimal"/>
+      <w:lvlText w:val="%1."/>
+      <w:lvlJc w:val="left"/>
+      <w:pPr>
+        <w:ind w:left="1800" w:hanging="360"/>
+      </w:pPr>
+      <w:rPr>
+        <w:rFonts w:hint="default"/>
+      </w:rPr>
+    </w:lvl>
+    <w:lvl w:ilvl="1" w:tplc="08090019" w:tentative="1">
+      <w:start w:val="1"/>
+      <w:numFmt w:val="lowerLetter"/>
+      <w:lvlText w:val="%2."/>
+      <w:lvlJc w:val="left"/>
+      <w:pPr>
+        <w:ind w:left="2520" w:hanging="360"/>
+      </w:pPr>
+    </w:lvl>
+    <w:lvl w:ilvl="2" w:tplc="0809001B" w:tentative="1">
+      <w:start w:val="1"/>
+      <w:numFmt w:val="lowerRoman"/>
+      <w:lvlText w:val="%3."/>
+      <w:lvlJc w:val="right"/>
+      <w:pPr>
+        <w:ind w:left="3240" w:hanging="180"/>
+      </w:pPr>
+    </w:lvl>
+    <w:lvl w:ilvl="3" w:tplc="0809000F" w:tentative="1">
+      <w:start w:val="1"/>
+      <w:numFmt w:val="decimal"/>
+      <w:lvlText w:val="%4."/>
+      <w:lvlJc w:val="left"/>
+      <w:pPr>
+        <w:ind w:left="3960" w:hanging="360"/>
+      </w:pPr>
+    </w:lvl>
+    <w:lvl w:ilvl="4" w:tplc="08090019" w:tentative="1">
+      <w:start w:val="1"/>
+      <w:numFmt w:val="lowerLetter"/>
+      <w:lvlText w:val="%5."/>
+      <w:lvlJc w:val="left"/>
+      <w:pPr>
+        <w:ind w:left="4680" w:hanging="360"/>
+      </w:pPr>
+    </w:lvl>
+    <w:lvl w:ilvl="5" w:tplc="0809001B" w:tentative="1">
+      <w:start w:val="1"/>
+      <w:numFmt w:val="lowerRoman"/>
+      <w:lvlText w:val="%6."/>
+      <w:lvlJc w:val="right"/>
+      <w:pPr>
+        <w:ind w:left="5400" w:hanging="180"/>
+      </w:pPr>
+    </w:lvl>
+    <w:lvl w:ilvl="6" w:tplc="0809000F" w:tentative="1">
+      <w:start w:val="1"/>
+      <w:numFmt w:val="decimal"/>
+      <w:lvlText w:val="%7."/>
+      <w:lvlJc w:val="left"/>
+      <w:pPr>
+        <w:ind w:left="6120" w:hanging="360"/>
+      </w:pPr>
+    </w:lvl>
+    <w:lvl w:ilvl="7" w:tplc="08090019" w:tentative="1">
+      <w:start w:val="1"/>
+      <w:numFmt w:val="lowerLetter"/>
+      <w:lvlText w:val="%8."/>
+      <w:lvlJc w:val="left"/>
+      <w:pPr>
+        <w:ind w:left="6840" w:hanging="360"/>
+      </w:pPr>
+    </w:lvl>
+    <w:lvl w:ilvl="8" w:tplc="0809001B" w:tentative="1">
+      <w:start w:val="1"/>
+      <w:numFmt w:val="lowerRoman"/>
+      <w:lvlText w:val="%9."/>
+      <w:lvlJc w:val="right"/>
+      <w:pPr>
+        <w:ind w:left="7560" w:hanging="180"/>
+      </w:pPr>
+    </w:lvl>
+  </w:abstractNum>
+  <w:abstractNum w:abstractNumId="8" w15:restartNumberingAfterBreak="0">
     <w:nsid w:val="59A13961"/>
     <w:multiLevelType w:val="hybridMultilevel"/>
     <w:tmpl w:val="15E44702"/>
@@ -931,7 +1727,7 @@
       </w:rPr>
     </w:lvl>
   </w:abstractNum>
-  <w:abstractNum w:abstractNumId="2" w15:restartNumberingAfterBreak="0">
+  <w:abstractNum w:abstractNumId="9" w15:restartNumberingAfterBreak="0">
     <w:nsid w:val="5B8D05EF"/>
     <w:multiLevelType w:val="hybridMultilevel"/>
     <w:tmpl w:val="2A3C866C"/>
@@ -1043,14 +1839,397 @@
       </w:rPr>
     </w:lvl>
   </w:abstractNum>
+  <w:abstractNum w:abstractNumId="10" w15:restartNumberingAfterBreak="0">
+    <w:nsid w:val="637C565E"/>
+    <w:multiLevelType w:val="hybridMultilevel"/>
+    <w:tmpl w:val="66C4062E"/>
+    <w:lvl w:ilvl="0" w:tplc="0809000F">
+      <w:start w:val="1"/>
+      <w:numFmt w:val="decimal"/>
+      <w:lvlText w:val="%1."/>
+      <w:lvlJc w:val="left"/>
+      <w:pPr>
+        <w:ind w:left="1800" w:hanging="360"/>
+      </w:pPr>
+      <w:rPr>
+        <w:rFonts w:hint="default"/>
+      </w:rPr>
+    </w:lvl>
+    <w:lvl w:ilvl="1" w:tplc="08090019" w:tentative="1">
+      <w:start w:val="1"/>
+      <w:numFmt w:val="lowerLetter"/>
+      <w:lvlText w:val="%2."/>
+      <w:lvlJc w:val="left"/>
+      <w:pPr>
+        <w:ind w:left="2520" w:hanging="360"/>
+      </w:pPr>
+    </w:lvl>
+    <w:lvl w:ilvl="2" w:tplc="0809001B" w:tentative="1">
+      <w:start w:val="1"/>
+      <w:numFmt w:val="lowerRoman"/>
+      <w:lvlText w:val="%3."/>
+      <w:lvlJc w:val="right"/>
+      <w:pPr>
+        <w:ind w:left="3240" w:hanging="180"/>
+      </w:pPr>
+    </w:lvl>
+    <w:lvl w:ilvl="3" w:tplc="0809000F" w:tentative="1">
+      <w:start w:val="1"/>
+      <w:numFmt w:val="decimal"/>
+      <w:lvlText w:val="%4."/>
+      <w:lvlJc w:val="left"/>
+      <w:pPr>
+        <w:ind w:left="3960" w:hanging="360"/>
+      </w:pPr>
+    </w:lvl>
+    <w:lvl w:ilvl="4" w:tplc="08090019" w:tentative="1">
+      <w:start w:val="1"/>
+      <w:numFmt w:val="lowerLetter"/>
+      <w:lvlText w:val="%5."/>
+      <w:lvlJc w:val="left"/>
+      <w:pPr>
+        <w:ind w:left="4680" w:hanging="360"/>
+      </w:pPr>
+    </w:lvl>
+    <w:lvl w:ilvl="5" w:tplc="0809001B" w:tentative="1">
+      <w:start w:val="1"/>
+      <w:numFmt w:val="lowerRoman"/>
+      <w:lvlText w:val="%6."/>
+      <w:lvlJc w:val="right"/>
+      <w:pPr>
+        <w:ind w:left="5400" w:hanging="180"/>
+      </w:pPr>
+    </w:lvl>
+    <w:lvl w:ilvl="6" w:tplc="0809000F" w:tentative="1">
+      <w:start w:val="1"/>
+      <w:numFmt w:val="decimal"/>
+      <w:lvlText w:val="%7."/>
+      <w:lvlJc w:val="left"/>
+      <w:pPr>
+        <w:ind w:left="6120" w:hanging="360"/>
+      </w:pPr>
+    </w:lvl>
+    <w:lvl w:ilvl="7" w:tplc="08090019" w:tentative="1">
+      <w:start w:val="1"/>
+      <w:numFmt w:val="lowerLetter"/>
+      <w:lvlText w:val="%8."/>
+      <w:lvlJc w:val="left"/>
+      <w:pPr>
+        <w:ind w:left="6840" w:hanging="360"/>
+      </w:pPr>
+    </w:lvl>
+    <w:lvl w:ilvl="8" w:tplc="0809001B" w:tentative="1">
+      <w:start w:val="1"/>
+      <w:numFmt w:val="lowerRoman"/>
+      <w:lvlText w:val="%9."/>
+      <w:lvlJc w:val="right"/>
+      <w:pPr>
+        <w:ind w:left="7560" w:hanging="180"/>
+      </w:pPr>
+    </w:lvl>
+  </w:abstractNum>
+  <w:abstractNum w:abstractNumId="11" w15:restartNumberingAfterBreak="0">
+    <w:nsid w:val="683918CD"/>
+    <w:multiLevelType w:val="hybridMultilevel"/>
+    <w:tmpl w:val="DF4AC81E"/>
+    <w:lvl w:ilvl="0" w:tplc="DD8A775C">
+      <w:start w:val="1"/>
+      <w:numFmt w:val="decimal"/>
+      <w:lvlText w:val="%1."/>
+      <w:lvlJc w:val="left"/>
+      <w:pPr>
+        <w:ind w:left="2160" w:hanging="360"/>
+      </w:pPr>
+      <w:rPr>
+        <w:rFonts w:asciiTheme="minorHAnsi" w:eastAsiaTheme="minorHAnsi" w:hAnsiTheme="minorHAnsi" w:cstheme="minorBidi"/>
+      </w:rPr>
+    </w:lvl>
+    <w:lvl w:ilvl="1" w:tplc="08090019" w:tentative="1">
+      <w:start w:val="1"/>
+      <w:numFmt w:val="lowerLetter"/>
+      <w:lvlText w:val="%2."/>
+      <w:lvlJc w:val="left"/>
+      <w:pPr>
+        <w:ind w:left="2880" w:hanging="360"/>
+      </w:pPr>
+    </w:lvl>
+    <w:lvl w:ilvl="2" w:tplc="0809001B" w:tentative="1">
+      <w:start w:val="1"/>
+      <w:numFmt w:val="lowerRoman"/>
+      <w:lvlText w:val="%3."/>
+      <w:lvlJc w:val="right"/>
+      <w:pPr>
+        <w:ind w:left="3600" w:hanging="180"/>
+      </w:pPr>
+    </w:lvl>
+    <w:lvl w:ilvl="3" w:tplc="0809000F" w:tentative="1">
+      <w:start w:val="1"/>
+      <w:numFmt w:val="decimal"/>
+      <w:lvlText w:val="%4."/>
+      <w:lvlJc w:val="left"/>
+      <w:pPr>
+        <w:ind w:left="4320" w:hanging="360"/>
+      </w:pPr>
+    </w:lvl>
+    <w:lvl w:ilvl="4" w:tplc="08090019" w:tentative="1">
+      <w:start w:val="1"/>
+      <w:numFmt w:val="lowerLetter"/>
+      <w:lvlText w:val="%5."/>
+      <w:lvlJc w:val="left"/>
+      <w:pPr>
+        <w:ind w:left="5040" w:hanging="360"/>
+      </w:pPr>
+    </w:lvl>
+    <w:lvl w:ilvl="5" w:tplc="0809001B" w:tentative="1">
+      <w:start w:val="1"/>
+      <w:numFmt w:val="lowerRoman"/>
+      <w:lvlText w:val="%6."/>
+      <w:lvlJc w:val="right"/>
+      <w:pPr>
+        <w:ind w:left="5760" w:hanging="180"/>
+      </w:pPr>
+    </w:lvl>
+    <w:lvl w:ilvl="6" w:tplc="0809000F" w:tentative="1">
+      <w:start w:val="1"/>
+      <w:numFmt w:val="decimal"/>
+      <w:lvlText w:val="%7."/>
+      <w:lvlJc w:val="left"/>
+      <w:pPr>
+        <w:ind w:left="6480" w:hanging="360"/>
+      </w:pPr>
+    </w:lvl>
+    <w:lvl w:ilvl="7" w:tplc="08090019" w:tentative="1">
+      <w:start w:val="1"/>
+      <w:numFmt w:val="lowerLetter"/>
+      <w:lvlText w:val="%8."/>
+      <w:lvlJc w:val="left"/>
+      <w:pPr>
+        <w:ind w:left="7200" w:hanging="360"/>
+      </w:pPr>
+    </w:lvl>
+    <w:lvl w:ilvl="8" w:tplc="0809001B" w:tentative="1">
+      <w:start w:val="1"/>
+      <w:numFmt w:val="lowerRoman"/>
+      <w:lvlText w:val="%9."/>
+      <w:lvlJc w:val="right"/>
+      <w:pPr>
+        <w:ind w:left="7920" w:hanging="180"/>
+      </w:pPr>
+    </w:lvl>
+  </w:abstractNum>
+  <w:abstractNum w:abstractNumId="12" w15:restartNumberingAfterBreak="0">
+    <w:nsid w:val="6F18368B"/>
+    <w:multiLevelType w:val="hybridMultilevel"/>
+    <w:tmpl w:val="43D6C708"/>
+    <w:lvl w:ilvl="0" w:tplc="0809000F">
+      <w:start w:val="1"/>
+      <w:numFmt w:val="decimal"/>
+      <w:lvlText w:val="%1."/>
+      <w:lvlJc w:val="left"/>
+      <w:pPr>
+        <w:ind w:left="720" w:hanging="360"/>
+      </w:pPr>
+    </w:lvl>
+    <w:lvl w:ilvl="1" w:tplc="08090019" w:tentative="1">
+      <w:start w:val="1"/>
+      <w:numFmt w:val="lowerLetter"/>
+      <w:lvlText w:val="%2."/>
+      <w:lvlJc w:val="left"/>
+      <w:pPr>
+        <w:ind w:left="1440" w:hanging="360"/>
+      </w:pPr>
+    </w:lvl>
+    <w:lvl w:ilvl="2" w:tplc="0809001B" w:tentative="1">
+      <w:start w:val="1"/>
+      <w:numFmt w:val="lowerRoman"/>
+      <w:lvlText w:val="%3."/>
+      <w:lvlJc w:val="right"/>
+      <w:pPr>
+        <w:ind w:left="2160" w:hanging="180"/>
+      </w:pPr>
+    </w:lvl>
+    <w:lvl w:ilvl="3" w:tplc="0809000F" w:tentative="1">
+      <w:start w:val="1"/>
+      <w:numFmt w:val="decimal"/>
+      <w:lvlText w:val="%4."/>
+      <w:lvlJc w:val="left"/>
+      <w:pPr>
+        <w:ind w:left="2880" w:hanging="360"/>
+      </w:pPr>
+    </w:lvl>
+    <w:lvl w:ilvl="4" w:tplc="08090019" w:tentative="1">
+      <w:start w:val="1"/>
+      <w:numFmt w:val="lowerLetter"/>
+      <w:lvlText w:val="%5."/>
+      <w:lvlJc w:val="left"/>
+      <w:pPr>
+        <w:ind w:left="3600" w:hanging="360"/>
+      </w:pPr>
+    </w:lvl>
+    <w:lvl w:ilvl="5" w:tplc="0809001B" w:tentative="1">
+      <w:start w:val="1"/>
+      <w:numFmt w:val="lowerRoman"/>
+      <w:lvlText w:val="%6."/>
+      <w:lvlJc w:val="right"/>
+      <w:pPr>
+        <w:ind w:left="4320" w:hanging="180"/>
+      </w:pPr>
+    </w:lvl>
+    <w:lvl w:ilvl="6" w:tplc="0809000F" w:tentative="1">
+      <w:start w:val="1"/>
+      <w:numFmt w:val="decimal"/>
+      <w:lvlText w:val="%7."/>
+      <w:lvlJc w:val="left"/>
+      <w:pPr>
+        <w:ind w:left="5040" w:hanging="360"/>
+      </w:pPr>
+    </w:lvl>
+    <w:lvl w:ilvl="7" w:tplc="08090019" w:tentative="1">
+      <w:start w:val="1"/>
+      <w:numFmt w:val="lowerLetter"/>
+      <w:lvlText w:val="%8."/>
+      <w:lvlJc w:val="left"/>
+      <w:pPr>
+        <w:ind w:left="5760" w:hanging="360"/>
+      </w:pPr>
+    </w:lvl>
+    <w:lvl w:ilvl="8" w:tplc="0809001B" w:tentative="1">
+      <w:start w:val="1"/>
+      <w:numFmt w:val="lowerRoman"/>
+      <w:lvlText w:val="%9."/>
+      <w:lvlJc w:val="right"/>
+      <w:pPr>
+        <w:ind w:left="6480" w:hanging="180"/>
+      </w:pPr>
+    </w:lvl>
+  </w:abstractNum>
+  <w:abstractNum w:abstractNumId="13" w15:restartNumberingAfterBreak="0">
+    <w:nsid w:val="7C505D45"/>
+    <w:multiLevelType w:val="hybridMultilevel"/>
+    <w:tmpl w:val="EDB4B4D2"/>
+    <w:lvl w:ilvl="0" w:tplc="0809000F">
+      <w:start w:val="1"/>
+      <w:numFmt w:val="decimal"/>
+      <w:lvlText w:val="%1."/>
+      <w:lvlJc w:val="left"/>
+      <w:pPr>
+        <w:ind w:left="2520" w:hanging="360"/>
+      </w:pPr>
+    </w:lvl>
+    <w:lvl w:ilvl="1" w:tplc="08090019" w:tentative="1">
+      <w:start w:val="1"/>
+      <w:numFmt w:val="lowerLetter"/>
+      <w:lvlText w:val="%2."/>
+      <w:lvlJc w:val="left"/>
+      <w:pPr>
+        <w:ind w:left="3240" w:hanging="360"/>
+      </w:pPr>
+    </w:lvl>
+    <w:lvl w:ilvl="2" w:tplc="0809001B" w:tentative="1">
+      <w:start w:val="1"/>
+      <w:numFmt w:val="lowerRoman"/>
+      <w:lvlText w:val="%3."/>
+      <w:lvlJc w:val="right"/>
+      <w:pPr>
+        <w:ind w:left="3960" w:hanging="180"/>
+      </w:pPr>
+    </w:lvl>
+    <w:lvl w:ilvl="3" w:tplc="0809000F" w:tentative="1">
+      <w:start w:val="1"/>
+      <w:numFmt w:val="decimal"/>
+      <w:lvlText w:val="%4."/>
+      <w:lvlJc w:val="left"/>
+      <w:pPr>
+        <w:ind w:left="4680" w:hanging="360"/>
+      </w:pPr>
+    </w:lvl>
+    <w:lvl w:ilvl="4" w:tplc="08090019" w:tentative="1">
+      <w:start w:val="1"/>
+      <w:numFmt w:val="lowerLetter"/>
+      <w:lvlText w:val="%5."/>
+      <w:lvlJc w:val="left"/>
+      <w:pPr>
+        <w:ind w:left="5400" w:hanging="360"/>
+      </w:pPr>
+    </w:lvl>
+    <w:lvl w:ilvl="5" w:tplc="0809001B" w:tentative="1">
+      <w:start w:val="1"/>
+      <w:numFmt w:val="lowerRoman"/>
+      <w:lvlText w:val="%6."/>
+      <w:lvlJc w:val="right"/>
+      <w:pPr>
+        <w:ind w:left="6120" w:hanging="180"/>
+      </w:pPr>
+    </w:lvl>
+    <w:lvl w:ilvl="6" w:tplc="0809000F" w:tentative="1">
+      <w:start w:val="1"/>
+      <w:numFmt w:val="decimal"/>
+      <w:lvlText w:val="%7."/>
+      <w:lvlJc w:val="left"/>
+      <w:pPr>
+        <w:ind w:left="6840" w:hanging="360"/>
+      </w:pPr>
+    </w:lvl>
+    <w:lvl w:ilvl="7" w:tplc="08090019" w:tentative="1">
+      <w:start w:val="1"/>
+      <w:numFmt w:val="lowerLetter"/>
+      <w:lvlText w:val="%8."/>
+      <w:lvlJc w:val="left"/>
+      <w:pPr>
+        <w:ind w:left="7560" w:hanging="360"/>
+      </w:pPr>
+    </w:lvl>
+    <w:lvl w:ilvl="8" w:tplc="0809001B" w:tentative="1">
+      <w:start w:val="1"/>
+      <w:numFmt w:val="lowerRoman"/>
+      <w:lvlText w:val="%9."/>
+      <w:lvlJc w:val="right"/>
+      <w:pPr>
+        <w:ind w:left="8280" w:hanging="180"/>
+      </w:pPr>
+    </w:lvl>
+  </w:abstractNum>
   <w:num w:numId="1">
+    <w:abstractNumId w:val="8"/>
+  </w:num>
+  <w:num w:numId="2">
+    <w:abstractNumId w:val="9"/>
+  </w:num>
+  <w:num w:numId="3">
+    <w:abstractNumId w:val="4"/>
+  </w:num>
+  <w:num w:numId="4">
+    <w:abstractNumId w:val="2"/>
+  </w:num>
+  <w:num w:numId="5">
+    <w:abstractNumId w:val="11"/>
+  </w:num>
+  <w:num w:numId="6">
+    <w:abstractNumId w:val="7"/>
+  </w:num>
+  <w:num w:numId="7">
+    <w:abstractNumId w:val="10"/>
+  </w:num>
+  <w:num w:numId="8">
+    <w:abstractNumId w:val="13"/>
+  </w:num>
+  <w:num w:numId="9">
+    <w:abstractNumId w:val="0"/>
+  </w:num>
+  <w:num w:numId="10">
+    <w:abstractNumId w:val="5"/>
+  </w:num>
+  <w:num w:numId="11">
+    <w:abstractNumId w:val="6"/>
+  </w:num>
+  <w:num w:numId="12">
+    <w:abstractNumId w:val="12"/>
+  </w:num>
+  <w:num w:numId="13">
     <w:abstractNumId w:val="1"/>
   </w:num>
-  <w:num w:numId="2">
-    <w:abstractNumId w:val="2"/>
-  </w:num>
-  <w:num w:numId="3">
-    <w:abstractNumId w:val="0"/>
+  <w:num w:numId="14">
+    <w:abstractNumId w:val="3"/>
   </w:num>
 </w:numbering>
 </file>
@@ -1657,6 +2836,64 @@
       <w:color w:val="1F3763" w:themeColor="accent1" w:themeShade="7F"/>
     </w:rPr>
   </w:style>
+  <w:style w:type="character" w:customStyle="1" w:styleId="apple-converted-space">
+    <w:name w:val="apple-converted-space"/>
+    <w:basedOn w:val="DefaultParagraphFont"/>
+    <w:rsid w:val="00AC45EA"/>
+  </w:style>
+  <w:style w:type="character" w:styleId="Emphasis">
+    <w:name w:val="Emphasis"/>
+    <w:basedOn w:val="DefaultParagraphFont"/>
+    <w:uiPriority w:val="20"/>
+    <w:qFormat/>
+    <w:rsid w:val="00AC45EA"/>
+    <w:rPr>
+      <w:i/>
+      <w:iCs/>
+    </w:rPr>
+  </w:style>
+  <w:style w:type="paragraph" w:styleId="Quote">
+    <w:name w:val="Quote"/>
+    <w:basedOn w:val="Normal"/>
+    <w:next w:val="Normal"/>
+    <w:link w:val="QuoteChar"/>
+    <w:uiPriority w:val="29"/>
+    <w:qFormat/>
+    <w:rsid w:val="00AC45EA"/>
+    <w:pPr>
+      <w:spacing w:before="200" w:after="160"/>
+      <w:ind w:left="864" w:right="864"/>
+      <w:jc w:val="center"/>
+    </w:pPr>
+    <w:rPr>
+      <w:i/>
+      <w:iCs/>
+      <w:color w:val="404040" w:themeColor="text1" w:themeTint="BF"/>
+    </w:rPr>
+  </w:style>
+  <w:style w:type="character" w:customStyle="1" w:styleId="QuoteChar">
+    <w:name w:val="Quote Char"/>
+    <w:basedOn w:val="DefaultParagraphFont"/>
+    <w:link w:val="Quote"/>
+    <w:uiPriority w:val="29"/>
+    <w:rsid w:val="00AC45EA"/>
+    <w:rPr>
+      <w:i/>
+      <w:iCs/>
+      <w:color w:val="404040" w:themeColor="text1" w:themeTint="BF"/>
+    </w:rPr>
+  </w:style>
+  <w:style w:type="character" w:styleId="SubtleReference">
+    <w:name w:val="Subtle Reference"/>
+    <w:basedOn w:val="DefaultParagraphFont"/>
+    <w:uiPriority w:val="31"/>
+    <w:qFormat/>
+    <w:rsid w:val="00AC45EA"/>
+    <w:rPr>
+      <w:smallCaps/>
+      <w:color w:val="5A5A5A" w:themeColor="text1" w:themeTint="A5"/>
+    </w:rPr>
+  </w:style>
 </w:styles>
 </file>
 

</xml_diff>